<commit_message>
Final User Test Cases
</commit_message>
<xml_diff>
--- a/test_cases.docx
+++ b/test_cases.docx
@@ -415,68 +415,6 @@
           <w:rFonts w:ascii="Times" w:hAnsi="Times"/>
           <w:b/>
         </w:rPr>
-        <w:t>Edit account</w:t>
-      </w:r>
-    </w:p>
-    <w:p>
-      <w:pPr>
-        <w:spacing w:line="480" w:lineRule="auto"/>
-        <w:rPr>
-          <w:rFonts w:ascii="Times" w:hAnsi="Times"/>
-        </w:rPr>
-      </w:pPr>
-      <w:r>
-        <w:rPr>
-          <w:rFonts w:ascii="Times" w:hAnsi="Times"/>
-        </w:rPr>
-        <w:t>Goal: An existing user wishes to modify their account credentials.</w:t>
-      </w:r>
-    </w:p>
-    <w:p>
-      <w:pPr>
-        <w:pStyle w:val="ListParagraph"/>
-        <w:numPr>
-          <w:ilvl w:val="0"/>
-          <w:numId w:val="12"/>
-        </w:numPr>
-        <w:spacing w:line="480" w:lineRule="auto"/>
-        <w:rPr>
-          <w:rFonts w:ascii="Times" w:hAnsi="Times"/>
-        </w:rPr>
-      </w:pPr>
-      <w:r>
-        <w:rPr>
-          <w:rFonts w:ascii="Times" w:hAnsi="Times"/>
-        </w:rPr>
-        <w:t>From any page, user clicks “my account” button located in the top right corner of the screen.</w:t>
-      </w:r>
-    </w:p>
-    <w:p>
-      <w:pPr>
-        <w:pStyle w:val="ListParagraph"/>
-        <w:numPr>
-          <w:ilvl w:val="0"/>
-          <w:numId w:val="12"/>
-        </w:numPr>
-        <w:spacing w:line="480" w:lineRule="auto"/>
-        <w:rPr>
-          <w:rFonts w:ascii="Times" w:hAnsi="Times"/>
-        </w:rPr>
-      </w:pPr>
-    </w:p>
-    <w:p>
-      <w:pPr>
-        <w:spacing w:line="480" w:lineRule="auto"/>
-        <w:rPr>
-          <w:rFonts w:ascii="Times" w:hAnsi="Times"/>
-          <w:b/>
-        </w:rPr>
-      </w:pPr>
-      <w:r>
-        <w:rPr>
-          <w:rFonts w:ascii="Times" w:hAnsi="Times"/>
-          <w:b/>
-        </w:rPr>
         <w:t>Sign in to account</w:t>
       </w:r>
     </w:p>
@@ -584,7 +522,13 @@
         <w:rPr>
           <w:rFonts w:ascii="Times" w:hAnsi="Times"/>
         </w:rPr>
-        <w:t>From any page, customer clicks “checkout” link, located in the top right corner of the navigation bar.</w:t>
+        <w:t>From any page, customer clicks “checkout” link, located in the top rig</w:t>
+      </w:r>
+      <w:r>
+        <w:rPr>
+          <w:rFonts w:ascii="Times" w:hAnsi="Times"/>
+        </w:rPr>
+        <w:t>ht corner of the navigation bar</w:t>
       </w:r>
     </w:p>
     <w:p>
@@ -599,6 +543,50 @@
           <w:rFonts w:ascii="Times" w:hAnsi="Times"/>
         </w:rPr>
       </w:pPr>
+      <w:r>
+        <w:rPr>
+          <w:rFonts w:ascii="Times" w:hAnsi="Times"/>
+        </w:rPr>
+        <w:t>Customer fills out necessary fields on checkout page</w:t>
+      </w:r>
+    </w:p>
+    <w:p>
+      <w:pPr>
+        <w:pStyle w:val="ListParagraph"/>
+        <w:numPr>
+          <w:ilvl w:val="0"/>
+          <w:numId w:val="13"/>
+        </w:numPr>
+        <w:spacing w:line="480" w:lineRule="auto"/>
+        <w:rPr>
+          <w:rFonts w:ascii="Times" w:hAnsi="Times"/>
+        </w:rPr>
+      </w:pPr>
+      <w:r>
+        <w:rPr>
+          <w:rFonts w:ascii="Times" w:hAnsi="Times"/>
+        </w:rPr>
+        <w:t>Customer scrolls down to review order one last time</w:t>
+      </w:r>
+    </w:p>
+    <w:p>
+      <w:pPr>
+        <w:pStyle w:val="ListParagraph"/>
+        <w:numPr>
+          <w:ilvl w:val="0"/>
+          <w:numId w:val="13"/>
+        </w:numPr>
+        <w:spacing w:line="480" w:lineRule="auto"/>
+        <w:rPr>
+          <w:rFonts w:ascii="Times" w:hAnsi="Times"/>
+        </w:rPr>
+      </w:pPr>
+      <w:r>
+        <w:rPr>
+          <w:rFonts w:ascii="Times" w:hAnsi="Times"/>
+        </w:rPr>
+        <w:t>Customer clicks “submit order” upon completion</w:t>
+      </w:r>
     </w:p>
     <w:p>
       <w:pPr>
@@ -646,7 +634,13 @@
         <w:rPr>
           <w:rFonts w:ascii="Times" w:hAnsi="Times"/>
         </w:rPr>
-        <w:t>Customer accesses the product page of desired item to be reviewed.</w:t>
+        <w:t>Customer accesses the product page</w:t>
+      </w:r>
+      <w:r>
+        <w:rPr>
+          <w:rFonts w:ascii="Times" w:hAnsi="Times"/>
+        </w:rPr>
+        <w:t xml:space="preserve"> of desired item to be reviewed</w:t>
       </w:r>
     </w:p>
     <w:p>
@@ -661,6 +655,99 @@
           <w:rFonts w:ascii="Times" w:hAnsi="Times"/>
         </w:rPr>
       </w:pPr>
+      <w:r>
+        <w:rPr>
+          <w:rFonts w:ascii="Times" w:hAnsi="Times"/>
+        </w:rPr>
+        <w:t>Customer scrolls to reviews section and clicks the “add a review” button</w:t>
+      </w:r>
+    </w:p>
+    <w:p>
+      <w:pPr>
+        <w:pStyle w:val="ListParagraph"/>
+        <w:numPr>
+          <w:ilvl w:val="0"/>
+          <w:numId w:val="14"/>
+        </w:numPr>
+        <w:spacing w:line="480" w:lineRule="auto"/>
+        <w:rPr>
+          <w:rFonts w:ascii="Times" w:hAnsi="Times"/>
+        </w:rPr>
+      </w:pPr>
+      <w:r>
+        <w:rPr>
+          <w:rFonts w:ascii="Times" w:hAnsi="Times"/>
+        </w:rPr>
+        <w:t>Customer writes their review and clicks “submit” upon completion</w:t>
+      </w:r>
+    </w:p>
+    <w:p>
+      <w:pPr>
+        <w:spacing w:line="480" w:lineRule="auto"/>
+        <w:rPr>
+          <w:rFonts w:ascii="Times" w:hAnsi="Times"/>
+          <w:b/>
+        </w:rPr>
+      </w:pPr>
+      <w:r>
+        <w:rPr>
+          <w:rFonts w:ascii="Times" w:hAnsi="Times"/>
+          <w:b/>
+        </w:rPr>
+        <w:t>Delete a review</w:t>
+      </w:r>
+    </w:p>
+    <w:p>
+      <w:pPr>
+        <w:spacing w:line="480" w:lineRule="auto"/>
+        <w:rPr>
+          <w:rFonts w:ascii="Times" w:hAnsi="Times"/>
+        </w:rPr>
+      </w:pPr>
+      <w:r>
+        <w:rPr>
+          <w:rFonts w:ascii="Times" w:hAnsi="Times"/>
+        </w:rPr>
+        <w:t>Goal: A customer would like to delete their existing review</w:t>
+      </w:r>
+    </w:p>
+    <w:p>
+      <w:pPr>
+        <w:pStyle w:val="ListParagraph"/>
+        <w:numPr>
+          <w:ilvl w:val="0"/>
+          <w:numId w:val="19"/>
+        </w:numPr>
+        <w:spacing w:line="480" w:lineRule="auto"/>
+        <w:rPr>
+          <w:rFonts w:ascii="Times" w:hAnsi="Times"/>
+        </w:rPr>
+      </w:pPr>
+      <w:r>
+        <w:rPr>
+          <w:rFonts w:ascii="Times" w:hAnsi="Times"/>
+        </w:rPr>
+        <w:t>Customer locates the product page where they left their review</w:t>
+      </w:r>
+    </w:p>
+    <w:p>
+      <w:pPr>
+        <w:pStyle w:val="ListParagraph"/>
+        <w:numPr>
+          <w:ilvl w:val="0"/>
+          <w:numId w:val="19"/>
+        </w:numPr>
+        <w:spacing w:line="480" w:lineRule="auto"/>
+        <w:rPr>
+          <w:rFonts w:ascii="Times" w:hAnsi="Times"/>
+        </w:rPr>
+      </w:pPr>
+      <w:r>
+        <w:rPr>
+          <w:rFonts w:ascii="Times" w:hAnsi="Times"/>
+        </w:rPr>
+        <w:t>Customer clicks “delete” button located under their review</w:t>
+      </w:r>
     </w:p>
     <w:p>
       <w:pPr>
@@ -824,7 +911,19 @@
         <w:rPr>
           <w:rFonts w:ascii="Times" w:hAnsi="Times"/>
         </w:rPr>
-        <w:t>Goal: An admin wants to add a new line of products to the catalog.</w:t>
+        <w:t xml:space="preserve">Goal: An admin wants to add a </w:t>
+      </w:r>
+      <w:r>
+        <w:rPr>
+          <w:rFonts w:ascii="Times" w:hAnsi="Times"/>
+        </w:rPr>
+        <w:t>new product</w:t>
+      </w:r>
+      <w:r>
+        <w:rPr>
+          <w:rFonts w:ascii="Times" w:hAnsi="Times"/>
+        </w:rPr>
+        <w:t xml:space="preserve"> to the catalog.</w:t>
       </w:r>
     </w:p>
     <w:p>
@@ -862,7 +961,13 @@
         <w:rPr>
           <w:rFonts w:ascii="Times" w:hAnsi="Times"/>
         </w:rPr>
-        <w:t>From admin page, user fills out appropriate input fields under “Add a product section”.</w:t>
+        <w:t xml:space="preserve">From admin page, </w:t>
+      </w:r>
+      <w:r>
+        <w:rPr>
+          <w:rFonts w:ascii="Times" w:hAnsi="Times"/>
+        </w:rPr>
+        <w:t>user clicks “add a new product” button, located under products tab</w:t>
       </w:r>
     </w:p>
     <w:p>
@@ -881,7 +986,56 @@
         <w:rPr>
           <w:rFonts w:ascii="Times" w:hAnsi="Times"/>
         </w:rPr>
-        <w:t>Upon completion, user clicks “submit” button to add new product to the visible catalog.</w:t>
+        <w:t>U</w:t>
+      </w:r>
+      <w:r>
+        <w:rPr>
+          <w:rFonts w:ascii="Times" w:hAnsi="Times"/>
+        </w:rPr>
+        <w:t xml:space="preserve">ser fills out appropriate input fields </w:t>
+      </w:r>
+      <w:r>
+        <w:rPr>
+          <w:rFonts w:ascii="Times" w:hAnsi="Times"/>
+        </w:rPr>
+        <w:t>in the “new product</w:t>
+      </w:r>
+      <w:r>
+        <w:rPr>
+          <w:rFonts w:ascii="Times" w:hAnsi="Times"/>
+        </w:rPr>
+        <w:t>”</w:t>
+      </w:r>
+      <w:r>
+        <w:rPr>
+          <w:rFonts w:ascii="Times" w:hAnsi="Times"/>
+        </w:rPr>
+        <w:t xml:space="preserve"> window</w:t>
+      </w:r>
+    </w:p>
+    <w:p>
+      <w:pPr>
+        <w:pStyle w:val="ListParagraph"/>
+        <w:numPr>
+          <w:ilvl w:val="0"/>
+          <w:numId w:val="17"/>
+        </w:numPr>
+        <w:spacing w:line="480" w:lineRule="auto"/>
+        <w:rPr>
+          <w:rFonts w:ascii="Times" w:hAnsi="Times"/>
+        </w:rPr>
+      </w:pPr>
+      <w:r>
+        <w:rPr>
+          <w:rFonts w:ascii="Times" w:hAnsi="Times"/>
+        </w:rPr>
+        <w:t>Upon completion, user clicks “submit” button to add new</w:t>
+      </w:r>
+      <w:r>
+        <w:rPr>
+          <w:rFonts w:ascii="Times" w:hAnsi="Times"/>
+        </w:rPr>
+        <w:t xml:space="preserve"> product to the visible catalog</w:t>
       </w:r>
     </w:p>
     <w:p>
@@ -897,21 +1051,34 @@
           <w:rFonts w:ascii="Times" w:hAnsi="Times"/>
           <w:b/>
         </w:rPr>
-        <w:t>Remove products from catalog</w:t>
-      </w:r>
-    </w:p>
-    <w:p>
-      <w:pPr>
-        <w:spacing w:line="480" w:lineRule="auto"/>
-        <w:rPr>
-          <w:rFonts w:ascii="Times" w:hAnsi="Times"/>
-        </w:rPr>
-      </w:pPr>
-      <w:r>
-        <w:rPr>
-          <w:rFonts w:ascii="Times" w:hAnsi="Times"/>
-        </w:rPr>
-        <w:t>Goal: An admin wants to remove a product from the catalog.</w:t>
+        <w:t>Edit</w:t>
+      </w:r>
+      <w:r>
+        <w:rPr>
+          <w:rFonts w:ascii="Times" w:hAnsi="Times"/>
+          <w:b/>
+        </w:rPr>
+        <w:t xml:space="preserve"> existing products in the catalog</w:t>
+      </w:r>
+    </w:p>
+    <w:p>
+      <w:pPr>
+        <w:spacing w:line="480" w:lineRule="auto"/>
+        <w:rPr>
+          <w:rFonts w:ascii="Times" w:hAnsi="Times"/>
+        </w:rPr>
+      </w:pPr>
+      <w:r>
+        <w:rPr>
+          <w:rFonts w:ascii="Times" w:hAnsi="Times"/>
+        </w:rPr>
+        <w:t xml:space="preserve">Goal: An admin wants to </w:t>
+      </w:r>
+      <w:r>
+        <w:rPr>
+          <w:rFonts w:ascii="Times" w:hAnsi="Times"/>
+        </w:rPr>
+        <w:t>edit a typo they found on a product</w:t>
       </w:r>
     </w:p>
     <w:p>
@@ -935,13 +1102,107 @@
     </w:p>
     <w:p>
       <w:pPr>
-        <w:spacing w:line="480" w:lineRule="auto"/>
-        <w:rPr>
-          <w:rFonts w:ascii="Times" w:hAnsi="Times"/>
-        </w:rPr>
-      </w:pPr>
+        <w:pStyle w:val="ListParagraph"/>
+        <w:numPr>
+          <w:ilvl w:val="0"/>
+          <w:numId w:val="18"/>
+        </w:numPr>
+        <w:spacing w:line="480" w:lineRule="auto"/>
+        <w:rPr>
+          <w:rFonts w:ascii="Times" w:hAnsi="Times"/>
+        </w:rPr>
+      </w:pPr>
+      <w:r>
+        <w:rPr>
+          <w:rFonts w:ascii="Times" w:hAnsi="Times"/>
+        </w:rPr>
+        <w:t xml:space="preserve"> From the products tab, privileged user finds the product to edit by browsing through the products, or by using the product search bar</w:t>
+      </w:r>
+    </w:p>
+    <w:p>
+      <w:pPr>
+        <w:pStyle w:val="ListParagraph"/>
+        <w:numPr>
+          <w:ilvl w:val="0"/>
+          <w:numId w:val="18"/>
+        </w:numPr>
+        <w:spacing w:line="480" w:lineRule="auto"/>
+        <w:rPr>
+          <w:rFonts w:ascii="Times" w:hAnsi="Times"/>
+        </w:rPr>
+      </w:pPr>
+      <w:r>
+        <w:rPr>
+          <w:rFonts w:ascii="Times" w:hAnsi="Times"/>
+        </w:rPr>
+        <w:t>Upon finding the product, privileged user will click the button located to the left of th</w:t>
+      </w:r>
+      <w:r>
+        <w:rPr>
+          <w:rFonts w:ascii="Times" w:hAnsi="Times"/>
+        </w:rPr>
+        <w:t>e product to expand the details</w:t>
+      </w:r>
+    </w:p>
+    <w:p>
+      <w:pPr>
+        <w:pStyle w:val="ListParagraph"/>
+        <w:numPr>
+          <w:ilvl w:val="0"/>
+          <w:numId w:val="18"/>
+        </w:numPr>
+        <w:spacing w:line="480" w:lineRule="auto"/>
+        <w:rPr>
+          <w:rFonts w:ascii="Times" w:hAnsi="Times"/>
+        </w:rPr>
+      </w:pPr>
+      <w:r>
+        <w:rPr>
+          <w:rFonts w:ascii="Times" w:hAnsi="Times"/>
+        </w:rPr>
+        <w:t>To edit, privileged user clicks the “edit” button locate</w:t>
+      </w:r>
+      <w:r>
+        <w:rPr>
+          <w:rFonts w:ascii="Times" w:hAnsi="Times"/>
+        </w:rPr>
+        <w:t>d under the product description</w:t>
+      </w:r>
+    </w:p>
+    <w:p>
+      <w:pPr>
+        <w:pStyle w:val="ListParagraph"/>
+        <w:numPr>
+          <w:ilvl w:val="0"/>
+          <w:numId w:val="18"/>
+        </w:numPr>
+        <w:spacing w:line="480" w:lineRule="auto"/>
+        <w:rPr>
+          <w:rFonts w:ascii="Times" w:hAnsi="Times"/>
+        </w:rPr>
+      </w:pPr>
+      <w:r>
+        <w:rPr>
+          <w:rFonts w:ascii="Times" w:hAnsi="Times"/>
+        </w:rPr>
+        <w:t xml:space="preserve">Upon completion, privileged user </w:t>
+      </w:r>
+      <w:r>
+        <w:rPr>
+          <w:rFonts w:ascii="Times" w:hAnsi="Times"/>
+        </w:rPr>
+        <w:t>clicks submit button to submit their changes</w:t>
+      </w:r>
       <w:bookmarkStart w:id="0" w:name="_GoBack"/>
       <w:bookmarkEnd w:id="0"/>
+    </w:p>
+    <w:p>
+      <w:pPr>
+        <w:spacing w:line="480" w:lineRule="auto"/>
+        <w:rPr>
+          <w:rFonts w:ascii="Times" w:hAnsi="Times"/>
+        </w:rPr>
+      </w:pPr>
     </w:p>
     <w:p>
       <w:pPr>
@@ -1223,6 +1484,92 @@
     </w:lvl>
   </w:abstractNum>
   <w:abstractNum w:abstractNumId="3">
+    <w:nsid w:val="13DF0877"/>
+    <w:multiLevelType w:val="hybridMultilevel"/>
+    <w:tmpl w:val="4056B76C"/>
+    <w:lvl w:ilvl="0" w:tplc="0409000F">
+      <w:start w:val="1"/>
+      <w:numFmt w:val="decimal"/>
+      <w:lvlText w:val="%1."/>
+      <w:lvlJc w:val="left"/>
+      <w:pPr>
+        <w:ind w:left="720" w:hanging="360"/>
+      </w:pPr>
+    </w:lvl>
+    <w:lvl w:ilvl="1" w:tplc="04090019" w:tentative="1">
+      <w:start w:val="1"/>
+      <w:numFmt w:val="lowerLetter"/>
+      <w:lvlText w:val="%2."/>
+      <w:lvlJc w:val="left"/>
+      <w:pPr>
+        <w:ind w:left="1440" w:hanging="360"/>
+      </w:pPr>
+    </w:lvl>
+    <w:lvl w:ilvl="2" w:tplc="0409001B" w:tentative="1">
+      <w:start w:val="1"/>
+      <w:numFmt w:val="lowerRoman"/>
+      <w:lvlText w:val="%3."/>
+      <w:lvlJc w:val="right"/>
+      <w:pPr>
+        <w:ind w:left="2160" w:hanging="180"/>
+      </w:pPr>
+    </w:lvl>
+    <w:lvl w:ilvl="3" w:tplc="0409000F" w:tentative="1">
+      <w:start w:val="1"/>
+      <w:numFmt w:val="decimal"/>
+      <w:lvlText w:val="%4."/>
+      <w:lvlJc w:val="left"/>
+      <w:pPr>
+        <w:ind w:left="2880" w:hanging="360"/>
+      </w:pPr>
+    </w:lvl>
+    <w:lvl w:ilvl="4" w:tplc="04090019" w:tentative="1">
+      <w:start w:val="1"/>
+      <w:numFmt w:val="lowerLetter"/>
+      <w:lvlText w:val="%5."/>
+      <w:lvlJc w:val="left"/>
+      <w:pPr>
+        <w:ind w:left="3600" w:hanging="360"/>
+      </w:pPr>
+    </w:lvl>
+    <w:lvl w:ilvl="5" w:tplc="0409001B" w:tentative="1">
+      <w:start w:val="1"/>
+      <w:numFmt w:val="lowerRoman"/>
+      <w:lvlText w:val="%6."/>
+      <w:lvlJc w:val="right"/>
+      <w:pPr>
+        <w:ind w:left="4320" w:hanging="180"/>
+      </w:pPr>
+    </w:lvl>
+    <w:lvl w:ilvl="6" w:tplc="0409000F" w:tentative="1">
+      <w:start w:val="1"/>
+      <w:numFmt w:val="decimal"/>
+      <w:lvlText w:val="%7."/>
+      <w:lvlJc w:val="left"/>
+      <w:pPr>
+        <w:ind w:left="5040" w:hanging="360"/>
+      </w:pPr>
+    </w:lvl>
+    <w:lvl w:ilvl="7" w:tplc="04090019" w:tentative="1">
+      <w:start w:val="1"/>
+      <w:numFmt w:val="lowerLetter"/>
+      <w:lvlText w:val="%8."/>
+      <w:lvlJc w:val="left"/>
+      <w:pPr>
+        <w:ind w:left="5760" w:hanging="360"/>
+      </w:pPr>
+    </w:lvl>
+    <w:lvl w:ilvl="8" w:tplc="0409001B" w:tentative="1">
+      <w:start w:val="1"/>
+      <w:numFmt w:val="lowerRoman"/>
+      <w:lvlText w:val="%9."/>
+      <w:lvlJc w:val="right"/>
+      <w:pPr>
+        <w:ind w:left="6480" w:hanging="180"/>
+      </w:pPr>
+    </w:lvl>
+  </w:abstractNum>
+  <w:abstractNum w:abstractNumId="4">
     <w:nsid w:val="164D33EB"/>
     <w:multiLevelType w:val="hybridMultilevel"/>
     <w:tmpl w:val="E7589DF0"/>
@@ -1308,7 +1655,7 @@
       </w:pPr>
     </w:lvl>
   </w:abstractNum>
-  <w:abstractNum w:abstractNumId="4">
+  <w:abstractNum w:abstractNumId="5">
     <w:nsid w:val="17856F84"/>
     <w:multiLevelType w:val="hybridMultilevel"/>
     <w:tmpl w:val="D3F01A0A"/>
@@ -1394,7 +1741,7 @@
       </w:pPr>
     </w:lvl>
   </w:abstractNum>
-  <w:abstractNum w:abstractNumId="5">
+  <w:abstractNum w:abstractNumId="6">
     <w:nsid w:val="1E097A62"/>
     <w:multiLevelType w:val="hybridMultilevel"/>
     <w:tmpl w:val="A118936E"/>
@@ -1480,7 +1827,7 @@
       </w:pPr>
     </w:lvl>
   </w:abstractNum>
-  <w:abstractNum w:abstractNumId="6">
+  <w:abstractNum w:abstractNumId="7">
     <w:nsid w:val="238C763E"/>
     <w:multiLevelType w:val="hybridMultilevel"/>
     <w:tmpl w:val="D17AECA0"/>
@@ -1566,7 +1913,7 @@
       </w:pPr>
     </w:lvl>
   </w:abstractNum>
-  <w:abstractNum w:abstractNumId="7">
+  <w:abstractNum w:abstractNumId="8">
     <w:nsid w:val="25350EDF"/>
     <w:multiLevelType w:val="hybridMultilevel"/>
     <w:tmpl w:val="6E9A8870"/>
@@ -1679,7 +2026,7 @@
       </w:rPr>
     </w:lvl>
   </w:abstractNum>
-  <w:abstractNum w:abstractNumId="8">
+  <w:abstractNum w:abstractNumId="9">
     <w:nsid w:val="33D65FC3"/>
     <w:multiLevelType w:val="hybridMultilevel"/>
     <w:tmpl w:val="1E809588"/>
@@ -1765,7 +2112,7 @@
       </w:pPr>
     </w:lvl>
   </w:abstractNum>
-  <w:abstractNum w:abstractNumId="9">
+  <w:abstractNum w:abstractNumId="10">
     <w:nsid w:val="46863553"/>
     <w:multiLevelType w:val="hybridMultilevel"/>
     <w:tmpl w:val="CE0EACE8"/>
@@ -1851,7 +2198,7 @@
       </w:pPr>
     </w:lvl>
   </w:abstractNum>
-  <w:abstractNum w:abstractNumId="10">
+  <w:abstractNum w:abstractNumId="11">
     <w:nsid w:val="473323D7"/>
     <w:multiLevelType w:val="hybridMultilevel"/>
     <w:tmpl w:val="78E0C68E"/>
@@ -1937,7 +2284,7 @@
       </w:pPr>
     </w:lvl>
   </w:abstractNum>
-  <w:abstractNum w:abstractNumId="11">
+  <w:abstractNum w:abstractNumId="12">
     <w:nsid w:val="47AE3423"/>
     <w:multiLevelType w:val="hybridMultilevel"/>
     <w:tmpl w:val="B3A66BF6"/>
@@ -2023,7 +2370,7 @@
       </w:pPr>
     </w:lvl>
   </w:abstractNum>
-  <w:abstractNum w:abstractNumId="12">
+  <w:abstractNum w:abstractNumId="13">
     <w:nsid w:val="51E27FA4"/>
     <w:multiLevelType w:val="hybridMultilevel"/>
     <w:tmpl w:val="03A64FEE"/>
@@ -2109,10 +2456,10 @@
       </w:pPr>
     </w:lvl>
   </w:abstractNum>
-  <w:abstractNum w:abstractNumId="13">
+  <w:abstractNum w:abstractNumId="14">
     <w:nsid w:val="56181B43"/>
     <w:multiLevelType w:val="hybridMultilevel"/>
-    <w:tmpl w:val="427C0DDA"/>
+    <w:tmpl w:val="4056B76C"/>
     <w:lvl w:ilvl="0" w:tplc="0409000F">
       <w:start w:val="1"/>
       <w:numFmt w:val="decimal"/>
@@ -2195,7 +2542,7 @@
       </w:pPr>
     </w:lvl>
   </w:abstractNum>
-  <w:abstractNum w:abstractNumId="14">
+  <w:abstractNum w:abstractNumId="15">
     <w:nsid w:val="62CD1B3A"/>
     <w:multiLevelType w:val="hybridMultilevel"/>
     <w:tmpl w:val="78E0C68E"/>
@@ -2281,7 +2628,7 @@
       </w:pPr>
     </w:lvl>
   </w:abstractNum>
-  <w:abstractNum w:abstractNumId="15">
+  <w:abstractNum w:abstractNumId="16">
     <w:nsid w:val="6DE251CF"/>
     <w:multiLevelType w:val="hybridMultilevel"/>
     <w:tmpl w:val="97806E26"/>
@@ -2367,7 +2714,7 @@
       </w:pPr>
     </w:lvl>
   </w:abstractNum>
-  <w:abstractNum w:abstractNumId="16">
+  <w:abstractNum w:abstractNumId="17">
     <w:nsid w:val="72126A23"/>
     <w:multiLevelType w:val="hybridMultilevel"/>
     <w:tmpl w:val="1F82129C"/>
@@ -2480,7 +2827,7 @@
       </w:rPr>
     </w:lvl>
   </w:abstractNum>
-  <w:abstractNum w:abstractNumId="17">
+  <w:abstractNum w:abstractNumId="18">
     <w:nsid w:val="7B966E34"/>
     <w:multiLevelType w:val="hybridMultilevel"/>
     <w:tmpl w:val="B3A66BF6"/>
@@ -2570,55 +2917,58 @@
     <w:abstractNumId w:val="2"/>
   </w:num>
   <w:num w:numId="2">
+    <w:abstractNumId w:val="10"/>
+  </w:num>
+  <w:num w:numId="3">
+    <w:abstractNumId w:val="5"/>
+  </w:num>
+  <w:num w:numId="4">
+    <w:abstractNumId w:val="13"/>
+  </w:num>
+  <w:num w:numId="5">
+    <w:abstractNumId w:val="4"/>
+  </w:num>
+  <w:num w:numId="6">
+    <w:abstractNumId w:val="12"/>
+  </w:num>
+  <w:num w:numId="7">
+    <w:abstractNumId w:val="6"/>
+  </w:num>
+  <w:num w:numId="8">
+    <w:abstractNumId w:val="18"/>
+  </w:num>
+  <w:num w:numId="9">
     <w:abstractNumId w:val="9"/>
   </w:num>
-  <w:num w:numId="3">
-    <w:abstractNumId w:val="4"/>
+  <w:num w:numId="10">
+    <w:abstractNumId w:val="8"/>
   </w:num>
-  <w:num w:numId="4">
-    <w:abstractNumId w:val="12"/>
-  </w:num>
-  <w:num w:numId="5">
-    <w:abstractNumId w:val="3"/>
-  </w:num>
-  <w:num w:numId="6">
-    <w:abstractNumId w:val="11"/>
-  </w:num>
-  <w:num w:numId="7">
-    <w:abstractNumId w:val="5"/>
-  </w:num>
-  <w:num w:numId="8">
+  <w:num w:numId="11">
     <w:abstractNumId w:val="17"/>
   </w:num>
-  <w:num w:numId="9">
-    <w:abstractNumId w:val="8"/>
-  </w:num>
-  <w:num w:numId="10">
+  <w:num w:numId="12">
     <w:abstractNumId w:val="7"/>
-  </w:num>
-  <w:num w:numId="11">
-    <w:abstractNumId w:val="16"/>
-  </w:num>
-  <w:num w:numId="12">
-    <w:abstractNumId w:val="6"/>
   </w:num>
   <w:num w:numId="13">
     <w:abstractNumId w:val="0"/>
   </w:num>
   <w:num w:numId="14">
-    <w:abstractNumId w:val="13"/>
+    <w:abstractNumId w:val="14"/>
   </w:num>
   <w:num w:numId="15">
-    <w:abstractNumId w:val="15"/>
+    <w:abstractNumId w:val="16"/>
   </w:num>
   <w:num w:numId="16">
     <w:abstractNumId w:val="1"/>
   </w:num>
   <w:num w:numId="17">
-    <w:abstractNumId w:val="14"/>
+    <w:abstractNumId w:val="15"/>
   </w:num>
   <w:num w:numId="18">
-    <w:abstractNumId w:val="10"/>
+    <w:abstractNumId w:val="11"/>
+  </w:num>
+  <w:num w:numId="19">
+    <w:abstractNumId w:val="3"/>
   </w:num>
 </w:numbering>
 </file>

</xml_diff>